<commit_message>
add bai1 section 5
</commit_message>
<xml_diff>
--- a/Section 3/Tổng hợp câu lệnh.docx
+++ b/Section 3/Tổng hợp câu lệnh.docx
@@ -1669,10 +1669,7 @@
       </w:r>
       <w:proofErr w:type="spellEnd"/>
       <w:r>
-        <w:t xml:space="preserve"> LIKE ‘</w:t>
-      </w:r>
-      <w:r>
-        <w:t>%</w:t>
+        <w:t xml:space="preserve"> LIKE ‘%</w:t>
       </w:r>
       <w:proofErr w:type="spellStart"/>
       <w:r>
@@ -2803,10 +2800,7 @@
       </w:r>
       <w:proofErr w:type="spellStart"/>
       <w:r>
-        <w:t>tabl</w:t>
-      </w:r>
-      <w:r>
-        <w:t>e_name</w:t>
+        <w:t>table_name</w:t>
       </w:r>
       <w:proofErr w:type="spellEnd"/>
       <w:r>
@@ -3163,13 +3157,7 @@
       </w:r>
       <w:proofErr w:type="spellEnd"/>
       <w:r>
-        <w:t xml:space="preserve"> </w:t>
-      </w:r>
-      <w:r>
-        <w:t xml:space="preserve">WHERE condition </w:t>
-      </w:r>
-      <w:r>
-        <w:t xml:space="preserve">GROUP BY </w:t>
+        <w:t xml:space="preserve"> WHERE condition GROUP BY </w:t>
       </w:r>
       <w:proofErr w:type="spellStart"/>
       <w:r>
@@ -3563,10 +3551,279 @@
       </w:r>
       <w:proofErr w:type="spellEnd"/>
       <w:r>
-        <w:t xml:space="preserve"> HAVING condition_with_field_created_by_built_in_function;</w:t>
+        <w:t xml:space="preserve"> HAVING </w:t>
+      </w:r>
+      <w:proofErr w:type="spellStart"/>
+      <w:r>
+        <w:t>condition_with_field_created_by_built_in_function</w:t>
+      </w:r>
+      <w:proofErr w:type="spellEnd"/>
+      <w:r>
+        <w:t>;</w:t>
+      </w:r>
+    </w:p>
+    <w:p>
+      <w:pPr>
+        <w:pStyle w:val="ListParagraph"/>
+        <w:numPr>
+          <w:ilvl w:val="0"/>
+          <w:numId w:val="1"/>
+        </w:numPr>
+      </w:pPr>
+      <w:proofErr w:type="spellStart"/>
+      <w:r>
+        <w:t>Lấy</w:t>
+      </w:r>
+      <w:proofErr w:type="spellEnd"/>
+      <w:r>
+        <w:t xml:space="preserve"> </w:t>
+      </w:r>
+      <w:proofErr w:type="spellStart"/>
+      <w:r>
+        <w:t>bản</w:t>
+      </w:r>
+      <w:proofErr w:type="spellEnd"/>
+      <w:r>
+        <w:t xml:space="preserve"> </w:t>
+      </w:r>
+      <w:proofErr w:type="spellStart"/>
+      <w:r>
+        <w:t>ghi</w:t>
+      </w:r>
+      <w:proofErr w:type="spellEnd"/>
+      <w:r>
+        <w:t xml:space="preserve"> </w:t>
+      </w:r>
+      <w:proofErr w:type="spellStart"/>
+      <w:r>
+        <w:t>với</w:t>
+      </w:r>
+      <w:proofErr w:type="spellEnd"/>
+      <w:r>
+        <w:t xml:space="preserve"> </w:t>
+      </w:r>
+      <w:proofErr w:type="spellStart"/>
+      <w:r>
+        <w:t>điều</w:t>
+      </w:r>
+      <w:proofErr w:type="spellEnd"/>
+      <w:r>
+        <w:t xml:space="preserve"> </w:t>
+      </w:r>
+      <w:proofErr w:type="spellStart"/>
+      <w:r>
+        <w:t>kiện</w:t>
+      </w:r>
+      <w:proofErr w:type="spellEnd"/>
+      <w:r>
+        <w:t xml:space="preserve"> </w:t>
+      </w:r>
+      <w:proofErr w:type="spellStart"/>
+      <w:r>
+        <w:t>một</w:t>
+      </w:r>
+      <w:proofErr w:type="spellEnd"/>
+      <w:r>
+        <w:t xml:space="preserve"> </w:t>
+      </w:r>
+      <w:proofErr w:type="spellStart"/>
+      <w:r>
+        <w:t>trường</w:t>
+      </w:r>
+      <w:proofErr w:type="spellEnd"/>
+      <w:r>
+        <w:t xml:space="preserve"> </w:t>
+      </w:r>
+      <w:proofErr w:type="spellStart"/>
+      <w:r>
+        <w:t>nào</w:t>
+      </w:r>
+      <w:proofErr w:type="spellEnd"/>
+      <w:r>
+        <w:t xml:space="preserve"> </w:t>
+      </w:r>
+      <w:proofErr w:type="spellStart"/>
+      <w:r>
+        <w:t>đó</w:t>
+      </w:r>
+      <w:proofErr w:type="spellEnd"/>
+      <w:r>
+        <w:t xml:space="preserve"> NULL</w:t>
+      </w:r>
+    </w:p>
+    <w:p>
+      <w:r>
+        <w:t xml:space="preserve">SELECT </w:t>
+      </w:r>
+      <w:proofErr w:type="spellStart"/>
+      <w:r>
+        <w:t>field_names</w:t>
+      </w:r>
+      <w:proofErr w:type="spellEnd"/>
+      <w:r>
+        <w:t xml:space="preserve"> FROM </w:t>
+      </w:r>
+      <w:proofErr w:type="spellStart"/>
+      <w:r>
+        <w:t>table_name</w:t>
+      </w:r>
+      <w:proofErr w:type="spellEnd"/>
+      <w:r>
+        <w:t xml:space="preserve"> WHERE </w:t>
+      </w:r>
+      <w:proofErr w:type="spellStart"/>
+      <w:r>
+        <w:t>field_name</w:t>
+      </w:r>
+      <w:proofErr w:type="spellEnd"/>
+      <w:r>
+        <w:t xml:space="preserve"> IS NULL;</w:t>
+      </w:r>
+    </w:p>
+    <w:p>
+      <w:pPr>
+        <w:pStyle w:val="ListParagraph"/>
+        <w:numPr>
+          <w:ilvl w:val="0"/>
+          <w:numId w:val="1"/>
+        </w:numPr>
+      </w:pPr>
+      <w:proofErr w:type="spellStart"/>
+      <w:r>
+        <w:t>Lấy</w:t>
+      </w:r>
+      <w:proofErr w:type="spellEnd"/>
+      <w:r>
+        <w:t xml:space="preserve"> </w:t>
+      </w:r>
+      <w:proofErr w:type="spellStart"/>
+      <w:r>
+        <w:t>bản</w:t>
+      </w:r>
+      <w:proofErr w:type="spellEnd"/>
+      <w:r>
+        <w:t xml:space="preserve"> </w:t>
+      </w:r>
+      <w:proofErr w:type="spellStart"/>
+      <w:r>
+        <w:t>ghi</w:t>
+      </w:r>
+      <w:proofErr w:type="spellEnd"/>
+      <w:r>
+        <w:t xml:space="preserve"> </w:t>
+      </w:r>
+      <w:proofErr w:type="spellStart"/>
+      <w:r>
+        <w:t>với</w:t>
+      </w:r>
+      <w:proofErr w:type="spellEnd"/>
+      <w:r>
+        <w:t xml:space="preserve"> </w:t>
+      </w:r>
+      <w:proofErr w:type="spellStart"/>
+      <w:r>
+        <w:t>điều</w:t>
+      </w:r>
+      <w:proofErr w:type="spellEnd"/>
+      <w:r>
+        <w:t xml:space="preserve"> </w:t>
+      </w:r>
+      <w:proofErr w:type="spellStart"/>
+      <w:r>
+        <w:t>kiện</w:t>
+      </w:r>
+      <w:proofErr w:type="spellEnd"/>
+      <w:r>
+        <w:t xml:space="preserve"> </w:t>
+      </w:r>
+      <w:proofErr w:type="spellStart"/>
+      <w:r>
+        <w:t>một</w:t>
+      </w:r>
+      <w:proofErr w:type="spellEnd"/>
+      <w:r>
+        <w:t xml:space="preserve"> </w:t>
+      </w:r>
+      <w:proofErr w:type="spellStart"/>
+      <w:r>
+        <w:t>trường</w:t>
+      </w:r>
+      <w:proofErr w:type="spellEnd"/>
+      <w:r>
+        <w:t xml:space="preserve"> </w:t>
+      </w:r>
+      <w:proofErr w:type="spellStart"/>
+      <w:r>
+        <w:t>nào</w:t>
+      </w:r>
+      <w:proofErr w:type="spellEnd"/>
+      <w:r>
+        <w:t xml:space="preserve"> </w:t>
+      </w:r>
+      <w:proofErr w:type="spellStart"/>
+      <w:r>
+        <w:t>đó</w:t>
+      </w:r>
+      <w:proofErr w:type="spellEnd"/>
+      <w:r>
+        <w:t xml:space="preserve"> </w:t>
+      </w:r>
+      <w:proofErr w:type="spellStart"/>
+      <w:r>
+        <w:t>không</w:t>
+      </w:r>
+      <w:proofErr w:type="spellEnd"/>
+      <w:r>
+        <w:t xml:space="preserve"> </w:t>
+      </w:r>
+      <w:proofErr w:type="spellStart"/>
+      <w:r>
+        <w:t>bị</w:t>
+      </w:r>
+      <w:proofErr w:type="spellEnd"/>
+      <w:r>
+        <w:t xml:space="preserve"> </w:t>
+      </w:r>
+      <w:r>
+        <w:t>NULL</w:t>
+      </w:r>
+    </w:p>
+    <w:p>
+      <w:r>
+        <w:t xml:space="preserve">SELECT </w:t>
+      </w:r>
+      <w:proofErr w:type="spellStart"/>
+      <w:r>
+        <w:t>field_names</w:t>
+      </w:r>
+      <w:proofErr w:type="spellEnd"/>
+      <w:r>
+        <w:t xml:space="preserve"> FROM </w:t>
+      </w:r>
+      <w:proofErr w:type="spellStart"/>
+      <w:r>
+        <w:t>table_name</w:t>
+      </w:r>
+      <w:proofErr w:type="spellEnd"/>
+      <w:r>
+        <w:t xml:space="preserve"> WHERE </w:t>
+      </w:r>
+      <w:proofErr w:type="spellStart"/>
+      <w:r>
+        <w:t>field_name</w:t>
+      </w:r>
+      <w:proofErr w:type="spellEnd"/>
+      <w:r>
+        <w:t xml:space="preserve"> IS </w:t>
+      </w:r>
+      <w:r>
+        <w:t xml:space="preserve">NOT </w:t>
       </w:r>
       <w:bookmarkStart w:id="0" w:name="_GoBack"/>
       <w:bookmarkEnd w:id="0"/>
+      <w:r>
+        <w:t>NULL;</w:t>
+      </w:r>
     </w:p>
     <w:p/>
     <w:p/>
@@ -4211,7 +4468,7 @@
   <w:style w:type="paragraph" w:default="1" w:styleId="Normal">
     <w:name w:val="Normal"/>
     <w:qFormat/>
-    <w:rsid w:val="00C02A21"/>
+    <w:rsid w:val="00900E82"/>
     <w:pPr>
       <w:spacing w:after="0" w:line="360" w:lineRule="auto"/>
       <w:jc w:val="both"/>

</xml_diff>